<commit_message>
Move and update admin docs and diagrams to Documents
Moved admin_guide.md and related diagrams from docs/ and src/docs/ to the Documents directory. Updated admin_guide.md with expanded installation, backup, replication, monitoring, and troubleshooting instructions. Added and updated several supporting DOCX and PPTX files in Documents. Removed obsolete files from the original locations.
</commit_message>
<xml_diff>
--- a/Documents/Дневник_производственной_практики.docx
+++ b/Documents/Дневник_производственной_практики.docx
@@ -300,11 +300,19 @@
                 <w:szCs w:val="24"/>
               </w:rPr>
             </w:pPr>
-            <w:r>
-              <w:rPr>
-                <w:szCs w:val="24"/>
-              </w:rPr>
-              <w:t>Подъячев Владислав Алексеевич</w:t>
+            <w:proofErr w:type="spellStart"/>
+            <w:r>
+              <w:rPr>
+                <w:szCs w:val="24"/>
+              </w:rPr>
+              <w:t>Подъячев</w:t>
+            </w:r>
+            <w:proofErr w:type="spellEnd"/>
+            <w:r>
+              <w:rPr>
+                <w:szCs w:val="24"/>
+              </w:rPr>
+              <w:t xml:space="preserve"> Владислав Алексеевич</w:t>
             </w:r>
           </w:p>
         </w:tc>
@@ -1340,13 +1348,7 @@
               <w:rPr>
                 <w:szCs w:val="24"/>
               </w:rPr>
-              <w:t>Получение индивидуального задания.</w:t>
-            </w:r>
-            <w:r>
-              <w:rPr>
-                <w:szCs w:val="24"/>
-              </w:rPr>
-              <w:t xml:space="preserve"> </w:t>
+              <w:t xml:space="preserve">Получение индивидуального задания. </w:t>
             </w:r>
             <w:r>
               <w:rPr>
@@ -1526,7 +1528,21 @@
               <w:rPr>
                 <w:szCs w:val="24"/>
               </w:rPr>
-              <w:t>Проектирование концептуальной модели данных. Определение основных сущностей: пациенты, врачи, приемы, медицинские записи, назначения. Построение ER-диаграммы в PlantUML.</w:t>
+              <w:t xml:space="preserve">Проектирование концептуальной модели данных. Определение основных сущностей: пациенты, врачи, приемы, медицинские записи, назначения. Построение ER-диаграммы в </w:t>
+            </w:r>
+            <w:proofErr w:type="spellStart"/>
+            <w:r>
+              <w:rPr>
+                <w:szCs w:val="24"/>
+              </w:rPr>
+              <w:t>PlantUML</w:t>
+            </w:r>
+            <w:proofErr w:type="spellEnd"/>
+            <w:r>
+              <w:rPr>
+                <w:szCs w:val="24"/>
+              </w:rPr>
+              <w:t>.</w:t>
             </w:r>
           </w:p>
         </w:tc>
@@ -1607,7 +1623,6 @@
               <w:jc w:val="left"/>
               <w:rPr>
                 <w:szCs w:val="24"/>
-                <w:lang w:val="en-US"/>
               </w:rPr>
             </w:pPr>
             <w:r>
@@ -1708,7 +1723,21 @@
               <w:rPr>
                 <w:szCs w:val="24"/>
               </w:rPr>
-              <w:t>Создание физической модели данных в PostgreSQL. Написание</w:t>
+              <w:t xml:space="preserve">Создание физической модели данных в </w:t>
+            </w:r>
+            <w:proofErr w:type="spellStart"/>
+            <w:r>
+              <w:rPr>
+                <w:szCs w:val="24"/>
+              </w:rPr>
+              <w:t>PostgreSQL</w:t>
+            </w:r>
+            <w:proofErr w:type="spellEnd"/>
+            <w:r>
+              <w:rPr>
+                <w:szCs w:val="24"/>
+              </w:rPr>
+              <w:t>. Написание</w:t>
             </w:r>
             <w:r>
               <w:rPr>
@@ -1767,7 +1796,23 @@
                 <w:szCs w:val="24"/>
                 <w:lang w:val="en-US"/>
               </w:rPr>
-              <w:t xml:space="preserve"> patients, doctors, appointments, medical_records, prescriptions. </w:t>
+              <w:t xml:space="preserve"> patients, doctors, appointments, </w:t>
+            </w:r>
+            <w:proofErr w:type="spellStart"/>
+            <w:r>
+              <w:rPr>
+                <w:szCs w:val="24"/>
+                <w:lang w:val="en-US"/>
+              </w:rPr>
+              <w:t>medical_records</w:t>
+            </w:r>
+            <w:proofErr w:type="spellEnd"/>
+            <w:r>
+              <w:rPr>
+                <w:szCs w:val="24"/>
+                <w:lang w:val="en-US"/>
+              </w:rPr>
+              <w:t xml:space="preserve">, prescriptions. </w:t>
             </w:r>
             <w:r>
               <w:rPr>
@@ -1912,6 +1957,12 @@
                 <w:szCs w:val="24"/>
               </w:rPr>
             </w:pPr>
+            <w:r>
+              <w:rPr>
+                <w:szCs w:val="24"/>
+              </w:rPr>
+              <w:t>12.06.2025</w:t>
+            </w:r>
           </w:p>
         </w:tc>
         <w:tc>
@@ -1933,6 +1984,12 @@
                 <w:szCs w:val="24"/>
               </w:rPr>
             </w:pPr>
+            <w:r>
+              <w:rPr>
+                <w:szCs w:val="24"/>
+              </w:rPr>
+              <w:t>Изучение основ криптографии и шифрования. Выбор алгоритма AES-256 для защиты конфиденциальных данных.</w:t>
+            </w:r>
           </w:p>
         </w:tc>
         <w:tc>
@@ -1981,6 +2038,12 @@
                 <w:szCs w:val="24"/>
               </w:rPr>
             </w:pPr>
+            <w:r>
+              <w:rPr>
+                <w:szCs w:val="24"/>
+              </w:rPr>
+              <w:t>15.06.2025</w:t>
+            </w:r>
           </w:p>
         </w:tc>
         <w:tc>
@@ -2002,6 +2065,12 @@
                 <w:szCs w:val="24"/>
               </w:rPr>
             </w:pPr>
+            <w:r>
+              <w:rPr>
+                <w:szCs w:val="24"/>
+              </w:rPr>
+              <w:t>Реализация модуля шифрования AES-256. Создание класса для шифрования/дешифрования данных.</w:t>
+            </w:r>
           </w:p>
         </w:tc>
         <w:tc>
@@ -2050,6 +2119,12 @@
                 <w:szCs w:val="24"/>
               </w:rPr>
             </w:pPr>
+            <w:r>
+              <w:rPr>
+                <w:szCs w:val="24"/>
+              </w:rPr>
+              <w:t>16.06.2025</w:t>
+            </w:r>
           </w:p>
         </w:tc>
         <w:tc>
@@ -2071,6 +2146,12 @@
                 <w:szCs w:val="24"/>
               </w:rPr>
             </w:pPr>
+            <w:r>
+              <w:rPr>
+                <w:szCs w:val="24"/>
+              </w:rPr>
+              <w:t>Разработка системы TDE (прозрачное шифрование данных). Создание автоматического шифрования полей БД.</w:t>
+            </w:r>
           </w:p>
         </w:tc>
         <w:tc>
@@ -2119,6 +2200,12 @@
                 <w:szCs w:val="24"/>
               </w:rPr>
             </w:pPr>
+            <w:r>
+              <w:rPr>
+                <w:szCs w:val="24"/>
+              </w:rPr>
+              <w:t>17.06.2025</w:t>
+            </w:r>
           </w:p>
         </w:tc>
         <w:tc>
@@ -2140,6 +2227,12 @@
                 <w:szCs w:val="24"/>
               </w:rPr>
             </w:pPr>
+            <w:r>
+              <w:rPr>
+                <w:szCs w:val="24"/>
+              </w:rPr>
+              <w:t>Интеграция TDE с системой подключения к БД. Модификация существующих запросов для поддержки шифрования.</w:t>
+            </w:r>
           </w:p>
         </w:tc>
         <w:tc>
@@ -2188,6 +2281,13 @@
                 <w:szCs w:val="24"/>
               </w:rPr>
             </w:pPr>
+            <w:r>
+              <w:rPr>
+                <w:szCs w:val="24"/>
+              </w:rPr>
+              <w:lastRenderedPageBreak/>
+              <w:t>18.06.2025</w:t>
+            </w:r>
           </w:p>
         </w:tc>
         <w:tc>
@@ -2209,6 +2309,483 @@
                 <w:szCs w:val="24"/>
               </w:rPr>
             </w:pPr>
+            <w:r>
+              <w:rPr>
+                <w:szCs w:val="24"/>
+              </w:rPr>
+              <w:t>Тестирование системы шифрования. Проверка производительности и надёжности.</w:t>
+            </w:r>
+          </w:p>
+        </w:tc>
+        <w:tc>
+          <w:tcPr>
+            <w:tcW w:w="2834" w:type="dxa"/>
+            <w:tcBorders>
+              <w:top w:val="single" w:sz="4" w:space="0" w:color="000000"/>
+              <w:left w:val="single" w:sz="4" w:space="0" w:color="000000"/>
+              <w:bottom w:val="single" w:sz="4" w:space="0" w:color="000000"/>
+              <w:right w:val="single" w:sz="4" w:space="0" w:color="000000"/>
+            </w:tcBorders>
+          </w:tcPr>
+          <w:p>
+            <w:pPr>
+              <w:spacing w:after="0" w:line="276" w:lineRule="auto"/>
+              <w:ind w:left="0" w:firstLine="0"/>
+              <w:jc w:val="left"/>
+              <w:rPr>
+                <w:szCs w:val="24"/>
+              </w:rPr>
+            </w:pPr>
+          </w:p>
+        </w:tc>
+      </w:tr>
+      <w:tr>
+        <w:trPr>
+          <w:trHeight w:val="341"/>
+          <w:jc w:val="center"/>
+        </w:trPr>
+        <w:tc>
+          <w:tcPr>
+            <w:tcW w:w="1528" w:type="dxa"/>
+            <w:tcBorders>
+              <w:top w:val="single" w:sz="4" w:space="0" w:color="000000"/>
+              <w:left w:val="single" w:sz="4" w:space="0" w:color="000000"/>
+              <w:bottom w:val="single" w:sz="4" w:space="0" w:color="000000"/>
+              <w:right w:val="single" w:sz="4" w:space="0" w:color="000000"/>
+            </w:tcBorders>
+          </w:tcPr>
+          <w:p>
+            <w:pPr>
+              <w:spacing w:after="0" w:line="276" w:lineRule="auto"/>
+              <w:ind w:left="2" w:firstLine="0"/>
+              <w:jc w:val="left"/>
+              <w:rPr>
+                <w:szCs w:val="24"/>
+              </w:rPr>
+            </w:pPr>
+            <w:r>
+              <w:rPr>
+                <w:szCs w:val="24"/>
+              </w:rPr>
+              <w:t>19.06.2025</w:t>
+            </w:r>
+          </w:p>
+        </w:tc>
+        <w:tc>
+          <w:tcPr>
+            <w:tcW w:w="5669" w:type="dxa"/>
+            <w:tcBorders>
+              <w:top w:val="single" w:sz="4" w:space="0" w:color="000000"/>
+              <w:left w:val="single" w:sz="4" w:space="0" w:color="000000"/>
+              <w:bottom w:val="single" w:sz="4" w:space="0" w:color="000000"/>
+              <w:right w:val="single" w:sz="4" w:space="0" w:color="000000"/>
+            </w:tcBorders>
+          </w:tcPr>
+          <w:p>
+            <w:pPr>
+              <w:spacing w:after="0" w:line="276" w:lineRule="auto"/>
+              <w:ind w:left="0" w:firstLine="0"/>
+              <w:jc w:val="left"/>
+              <w:rPr>
+                <w:szCs w:val="24"/>
+              </w:rPr>
+            </w:pPr>
+            <w:r>
+              <w:rPr>
+                <w:szCs w:val="24"/>
+              </w:rPr>
+              <w:t xml:space="preserve">Изучение репликации </w:t>
+            </w:r>
+            <w:proofErr w:type="spellStart"/>
+            <w:r>
+              <w:rPr>
+                <w:szCs w:val="24"/>
+              </w:rPr>
+              <w:t>PostgreSQL</w:t>
+            </w:r>
+            <w:proofErr w:type="spellEnd"/>
+            <w:r>
+              <w:rPr>
+                <w:szCs w:val="24"/>
+              </w:rPr>
+              <w:t>. Планирование архитектуры репликации Master-</w:t>
+            </w:r>
+            <w:proofErr w:type="spellStart"/>
+            <w:r>
+              <w:rPr>
+                <w:szCs w:val="24"/>
+              </w:rPr>
+              <w:t>Slave</w:t>
+            </w:r>
+            <w:proofErr w:type="spellEnd"/>
+            <w:r>
+              <w:rPr>
+                <w:szCs w:val="24"/>
+              </w:rPr>
+              <w:t>.</w:t>
+            </w:r>
+          </w:p>
+        </w:tc>
+        <w:tc>
+          <w:tcPr>
+            <w:tcW w:w="2834" w:type="dxa"/>
+            <w:tcBorders>
+              <w:top w:val="single" w:sz="4" w:space="0" w:color="000000"/>
+              <w:left w:val="single" w:sz="4" w:space="0" w:color="000000"/>
+              <w:bottom w:val="single" w:sz="4" w:space="0" w:color="000000"/>
+              <w:right w:val="single" w:sz="4" w:space="0" w:color="000000"/>
+            </w:tcBorders>
+          </w:tcPr>
+          <w:p>
+            <w:pPr>
+              <w:spacing w:after="0" w:line="276" w:lineRule="auto"/>
+              <w:ind w:left="0" w:firstLine="0"/>
+              <w:jc w:val="left"/>
+              <w:rPr>
+                <w:szCs w:val="24"/>
+              </w:rPr>
+            </w:pPr>
+          </w:p>
+        </w:tc>
+      </w:tr>
+      <w:tr>
+        <w:trPr>
+          <w:trHeight w:val="341"/>
+          <w:jc w:val="center"/>
+        </w:trPr>
+        <w:tc>
+          <w:tcPr>
+            <w:tcW w:w="1528" w:type="dxa"/>
+            <w:tcBorders>
+              <w:top w:val="single" w:sz="4" w:space="0" w:color="000000"/>
+              <w:left w:val="single" w:sz="4" w:space="0" w:color="000000"/>
+              <w:bottom w:val="single" w:sz="4" w:space="0" w:color="000000"/>
+              <w:right w:val="single" w:sz="4" w:space="0" w:color="000000"/>
+            </w:tcBorders>
+          </w:tcPr>
+          <w:p>
+            <w:pPr>
+              <w:spacing w:after="0" w:line="276" w:lineRule="auto"/>
+              <w:ind w:left="2" w:firstLine="0"/>
+              <w:jc w:val="left"/>
+              <w:rPr>
+                <w:szCs w:val="24"/>
+              </w:rPr>
+            </w:pPr>
+            <w:r>
+              <w:rPr>
+                <w:szCs w:val="24"/>
+              </w:rPr>
+              <w:t>22.06.2025</w:t>
+            </w:r>
+          </w:p>
+        </w:tc>
+        <w:tc>
+          <w:tcPr>
+            <w:tcW w:w="5669" w:type="dxa"/>
+            <w:tcBorders>
+              <w:top w:val="single" w:sz="4" w:space="0" w:color="000000"/>
+              <w:left w:val="single" w:sz="4" w:space="0" w:color="000000"/>
+              <w:bottom w:val="single" w:sz="4" w:space="0" w:color="000000"/>
+              <w:right w:val="single" w:sz="4" w:space="0" w:color="000000"/>
+            </w:tcBorders>
+          </w:tcPr>
+          <w:p>
+            <w:pPr>
+              <w:spacing w:after="0" w:line="276" w:lineRule="auto"/>
+              <w:ind w:left="0" w:firstLine="0"/>
+              <w:jc w:val="left"/>
+              <w:rPr>
+                <w:szCs w:val="24"/>
+              </w:rPr>
+            </w:pPr>
+            <w:r>
+              <w:rPr>
+                <w:szCs w:val="24"/>
+              </w:rPr>
+              <w:t>Разработка системы резервного копирования. Создание автоматических скриптов резервного копирования.</w:t>
+            </w:r>
+          </w:p>
+        </w:tc>
+        <w:tc>
+          <w:tcPr>
+            <w:tcW w:w="2834" w:type="dxa"/>
+            <w:tcBorders>
+              <w:top w:val="single" w:sz="4" w:space="0" w:color="000000"/>
+              <w:left w:val="single" w:sz="4" w:space="0" w:color="000000"/>
+              <w:bottom w:val="single" w:sz="4" w:space="0" w:color="000000"/>
+              <w:right w:val="single" w:sz="4" w:space="0" w:color="000000"/>
+            </w:tcBorders>
+          </w:tcPr>
+          <w:p>
+            <w:pPr>
+              <w:spacing w:after="0" w:line="276" w:lineRule="auto"/>
+              <w:ind w:left="0" w:firstLine="0"/>
+              <w:jc w:val="left"/>
+              <w:rPr>
+                <w:szCs w:val="24"/>
+              </w:rPr>
+            </w:pPr>
+          </w:p>
+        </w:tc>
+      </w:tr>
+      <w:tr>
+        <w:trPr>
+          <w:trHeight w:val="341"/>
+          <w:jc w:val="center"/>
+        </w:trPr>
+        <w:tc>
+          <w:tcPr>
+            <w:tcW w:w="1528" w:type="dxa"/>
+            <w:tcBorders>
+              <w:top w:val="single" w:sz="4" w:space="0" w:color="000000"/>
+              <w:left w:val="single" w:sz="4" w:space="0" w:color="000000"/>
+              <w:bottom w:val="single" w:sz="4" w:space="0" w:color="000000"/>
+              <w:right w:val="single" w:sz="4" w:space="0" w:color="000000"/>
+            </w:tcBorders>
+          </w:tcPr>
+          <w:p>
+            <w:pPr>
+              <w:spacing w:after="0" w:line="276" w:lineRule="auto"/>
+              <w:ind w:left="2" w:firstLine="0"/>
+              <w:jc w:val="left"/>
+              <w:rPr>
+                <w:szCs w:val="24"/>
+              </w:rPr>
+            </w:pPr>
+            <w:r>
+              <w:rPr>
+                <w:szCs w:val="24"/>
+              </w:rPr>
+              <w:t>26.06.2025</w:t>
+            </w:r>
+          </w:p>
+        </w:tc>
+        <w:tc>
+          <w:tcPr>
+            <w:tcW w:w="5669" w:type="dxa"/>
+            <w:tcBorders>
+              <w:top w:val="single" w:sz="4" w:space="0" w:color="000000"/>
+              <w:left w:val="single" w:sz="4" w:space="0" w:color="000000"/>
+              <w:bottom w:val="single" w:sz="4" w:space="0" w:color="000000"/>
+              <w:right w:val="single" w:sz="4" w:space="0" w:color="000000"/>
+            </w:tcBorders>
+          </w:tcPr>
+          <w:p>
+            <w:pPr>
+              <w:spacing w:after="0" w:line="276" w:lineRule="auto"/>
+              <w:ind w:left="0" w:firstLine="0"/>
+              <w:jc w:val="left"/>
+              <w:rPr>
+                <w:szCs w:val="24"/>
+              </w:rPr>
+            </w:pPr>
+            <w:r>
+              <w:rPr>
+                <w:szCs w:val="24"/>
+              </w:rPr>
+              <w:t>Разработка скриптов для восстановления БД. Создание процедур аварийного восстановления.</w:t>
+            </w:r>
+          </w:p>
+        </w:tc>
+        <w:tc>
+          <w:tcPr>
+            <w:tcW w:w="2834" w:type="dxa"/>
+            <w:tcBorders>
+              <w:top w:val="single" w:sz="4" w:space="0" w:color="000000"/>
+              <w:left w:val="single" w:sz="4" w:space="0" w:color="000000"/>
+              <w:bottom w:val="single" w:sz="4" w:space="0" w:color="000000"/>
+              <w:right w:val="single" w:sz="4" w:space="0" w:color="000000"/>
+            </w:tcBorders>
+          </w:tcPr>
+          <w:p>
+            <w:pPr>
+              <w:spacing w:after="0" w:line="276" w:lineRule="auto"/>
+              <w:ind w:left="0" w:firstLine="0"/>
+              <w:jc w:val="left"/>
+              <w:rPr>
+                <w:szCs w:val="24"/>
+              </w:rPr>
+            </w:pPr>
+          </w:p>
+        </w:tc>
+      </w:tr>
+      <w:tr>
+        <w:trPr>
+          <w:trHeight w:val="341"/>
+          <w:jc w:val="center"/>
+        </w:trPr>
+        <w:tc>
+          <w:tcPr>
+            <w:tcW w:w="1528" w:type="dxa"/>
+            <w:tcBorders>
+              <w:top w:val="single" w:sz="4" w:space="0" w:color="000000"/>
+              <w:left w:val="single" w:sz="4" w:space="0" w:color="000000"/>
+              <w:bottom w:val="single" w:sz="4" w:space="0" w:color="000000"/>
+              <w:right w:val="single" w:sz="4" w:space="0" w:color="000000"/>
+            </w:tcBorders>
+          </w:tcPr>
+          <w:p>
+            <w:pPr>
+              <w:spacing w:after="0" w:line="276" w:lineRule="auto"/>
+              <w:ind w:left="2" w:firstLine="0"/>
+              <w:rPr>
+                <w:szCs w:val="24"/>
+              </w:rPr>
+            </w:pPr>
+            <w:r>
+              <w:rPr>
+                <w:szCs w:val="24"/>
+              </w:rPr>
+              <w:t>29.06.2025</w:t>
+            </w:r>
+          </w:p>
+        </w:tc>
+        <w:tc>
+          <w:tcPr>
+            <w:tcW w:w="5669" w:type="dxa"/>
+            <w:tcBorders>
+              <w:top w:val="single" w:sz="4" w:space="0" w:color="000000"/>
+              <w:left w:val="single" w:sz="4" w:space="0" w:color="000000"/>
+              <w:bottom w:val="single" w:sz="4" w:space="0" w:color="000000"/>
+              <w:right w:val="single" w:sz="4" w:space="0" w:color="000000"/>
+            </w:tcBorders>
+          </w:tcPr>
+          <w:p>
+            <w:pPr>
+              <w:spacing w:after="0" w:line="276" w:lineRule="auto"/>
+              <w:ind w:left="0" w:firstLine="0"/>
+              <w:jc w:val="left"/>
+              <w:rPr>
+                <w:szCs w:val="24"/>
+              </w:rPr>
+            </w:pPr>
+            <w:r>
+              <w:rPr>
+                <w:szCs w:val="24"/>
+              </w:rPr>
+              <w:t>Тестирование безопасности системы. Проведение тестов на уязвимость к SQL-инъекциям.</w:t>
+            </w:r>
+            <w:r>
+              <w:t xml:space="preserve"> </w:t>
+            </w:r>
+            <w:r>
+              <w:rPr>
+                <w:szCs w:val="24"/>
+              </w:rPr>
+              <w:t>Разработка веб-интерфейса системы. Создание пользовательского интерфейса для работы с медицинскими картами.</w:t>
+            </w:r>
+            <w:r>
+              <w:t xml:space="preserve"> </w:t>
+            </w:r>
+            <w:r>
+              <w:t>С</w:t>
+            </w:r>
+            <w:r>
+              <w:rPr>
+                <w:szCs w:val="24"/>
+              </w:rPr>
+              <w:t>оздание REST API с русской локализацией. Разработка конечных точек для всех операций.</w:t>
+            </w:r>
+          </w:p>
+        </w:tc>
+        <w:tc>
+          <w:tcPr>
+            <w:tcW w:w="2834" w:type="dxa"/>
+            <w:tcBorders>
+              <w:top w:val="single" w:sz="4" w:space="0" w:color="000000"/>
+              <w:left w:val="single" w:sz="4" w:space="0" w:color="000000"/>
+              <w:bottom w:val="single" w:sz="4" w:space="0" w:color="000000"/>
+              <w:right w:val="single" w:sz="4" w:space="0" w:color="000000"/>
+            </w:tcBorders>
+          </w:tcPr>
+          <w:p>
+            <w:pPr>
+              <w:spacing w:after="0" w:line="276" w:lineRule="auto"/>
+              <w:ind w:left="0" w:firstLine="0"/>
+              <w:jc w:val="left"/>
+              <w:rPr>
+                <w:szCs w:val="24"/>
+              </w:rPr>
+            </w:pPr>
+          </w:p>
+        </w:tc>
+      </w:tr>
+      <w:tr>
+        <w:trPr>
+          <w:trHeight w:val="341"/>
+          <w:jc w:val="center"/>
+        </w:trPr>
+        <w:tc>
+          <w:tcPr>
+            <w:tcW w:w="1528" w:type="dxa"/>
+            <w:tcBorders>
+              <w:top w:val="single" w:sz="4" w:space="0" w:color="000000"/>
+              <w:left w:val="single" w:sz="4" w:space="0" w:color="000000"/>
+              <w:bottom w:val="single" w:sz="4" w:space="0" w:color="000000"/>
+              <w:right w:val="single" w:sz="4" w:space="0" w:color="000000"/>
+            </w:tcBorders>
+          </w:tcPr>
+          <w:p>
+            <w:pPr>
+              <w:spacing w:after="0" w:line="276" w:lineRule="auto"/>
+              <w:ind w:left="2" w:firstLine="0"/>
+              <w:jc w:val="left"/>
+              <w:rPr>
+                <w:szCs w:val="24"/>
+              </w:rPr>
+            </w:pPr>
+            <w:r>
+              <w:rPr>
+                <w:szCs w:val="24"/>
+              </w:rPr>
+              <w:t>30</w:t>
+            </w:r>
+            <w:r>
+              <w:rPr>
+                <w:szCs w:val="24"/>
+              </w:rPr>
+              <w:t>.0</w:t>
+            </w:r>
+            <w:r>
+              <w:rPr>
+                <w:szCs w:val="24"/>
+              </w:rPr>
+              <w:t>6</w:t>
+            </w:r>
+            <w:r>
+              <w:rPr>
+                <w:szCs w:val="24"/>
+              </w:rPr>
+              <w:t>.2025</w:t>
+            </w:r>
+          </w:p>
+        </w:tc>
+        <w:tc>
+          <w:tcPr>
+            <w:tcW w:w="5669" w:type="dxa"/>
+            <w:tcBorders>
+              <w:top w:val="single" w:sz="4" w:space="0" w:color="000000"/>
+              <w:left w:val="single" w:sz="4" w:space="0" w:color="000000"/>
+              <w:bottom w:val="single" w:sz="4" w:space="0" w:color="000000"/>
+              <w:right w:val="single" w:sz="4" w:space="0" w:color="000000"/>
+            </w:tcBorders>
+          </w:tcPr>
+          <w:p>
+            <w:pPr>
+              <w:spacing w:after="0" w:line="276" w:lineRule="auto"/>
+              <w:ind w:left="0" w:firstLine="0"/>
+              <w:jc w:val="left"/>
+              <w:rPr>
+                <w:szCs w:val="24"/>
+              </w:rPr>
+            </w:pPr>
+            <w:r>
+              <w:rPr>
+                <w:szCs w:val="24"/>
+              </w:rPr>
+              <w:t>Создание документации по проекту. Написание руководства для администратора и технической документации.</w:t>
+            </w:r>
           </w:p>
         </w:tc>
         <w:tc>
@@ -2234,16 +2811,6 @@
         </w:tc>
       </w:tr>
     </w:tbl>
-    <w:p>
-      <w:pPr>
-        <w:spacing w:after="0" w:line="240" w:lineRule="auto"/>
-        <w:ind w:left="0" w:firstLine="0"/>
-        <w:jc w:val="left"/>
-      </w:pPr>
-      <w:r>
-        <w:t xml:space="preserve">                                     </w:t>
-      </w:r>
-    </w:p>
     <w:p>
       <w:pPr>
         <w:spacing w:after="0" w:line="240" w:lineRule="auto"/>
@@ -2416,7 +2983,25 @@
                 <w:sz w:val="16"/>
                 <w:szCs w:val="16"/>
               </w:rPr>
-              <w:t xml:space="preserve"> ( ФИО)</w:t>
+              <w:t xml:space="preserve"> </w:t>
+            </w:r>
+            <w:proofErr w:type="gramStart"/>
+            <w:r>
+              <w:rPr>
+                <w:i/>
+                <w:sz w:val="16"/>
+                <w:szCs w:val="16"/>
+              </w:rPr>
+              <w:t>( ФИО</w:t>
+            </w:r>
+            <w:proofErr w:type="gramEnd"/>
+            <w:r>
+              <w:rPr>
+                <w:i/>
+                <w:sz w:val="16"/>
+                <w:szCs w:val="16"/>
+              </w:rPr>
+              <w:t>)</w:t>
             </w:r>
           </w:p>
         </w:tc>
@@ -2438,7 +3023,6 @@
     </w:p>
     <w:p>
       <w:r>
-        <w:lastRenderedPageBreak/>
         <w:t xml:space="preserve"> </w:t>
       </w:r>
     </w:p>
@@ -2467,9 +3051,9 @@
       </w:pPr>
     </w:p>
     <w:sectPr>
-      <w:headerReference w:type="default" r:id="rId6"/>
-      <w:headerReference w:type="first" r:id="rId7"/>
-      <w:footerReference w:type="first" r:id="rId8"/>
+      <w:headerReference w:type="default" r:id="rId7"/>
+      <w:headerReference w:type="first" r:id="rId8"/>
+      <w:footerReference w:type="first" r:id="rId9"/>
       <w:pgSz w:w="11906" w:h="16838"/>
       <w:pgMar w:top="720" w:right="720" w:bottom="720" w:left="720" w:header="720" w:footer="720" w:gutter="0"/>
       <w:cols w:space="720"/>
@@ -3371,9 +3955,11 @@
     <w:rsid w:val="00943FD5"/>
     <w:rsid w:val="00A050CC"/>
     <w:rsid w:val="00A86A79"/>
+    <w:rsid w:val="00C11737"/>
     <w:rsid w:val="00CD7301"/>
     <w:rsid w:val="00DD5A93"/>
     <w:rsid w:val="00E441E7"/>
+    <w:rsid w:val="00E66E71"/>
     <w:rsid w:val="00E672D6"/>
     <w:rsid w:val="00EA4C90"/>
     <w:rsid w:val="00F35B6D"/>
@@ -4114,4 +4700,16 @@
   <a:objectDefaults/>
   <a:extraClrSchemeLst/>
 </a:theme>
+</file>
+
+<file path=customXml/item1.xml><?xml version="1.0" encoding="utf-8"?>
+<b:Sources xmlns:b="http://schemas.openxmlformats.org/officeDocument/2006/bibliography" xmlns="http://schemas.openxmlformats.org/officeDocument/2006/bibliography" SelectedStyle="\APASixthEditionOfficeOnline.xsl" StyleName="APA" Version="6"/>
+</file>
+
+<file path=customXml/itemProps1.xml><?xml version="1.0" encoding="utf-8"?>
+<ds:datastoreItem xmlns:ds="http://schemas.openxmlformats.org/officeDocument/2006/customXml" ds:itemID="{7E29F5B4-CB71-4B52-BAD0-8165D7A157AE}">
+  <ds:schemaRefs>
+    <ds:schemaRef ds:uri="http://schemas.openxmlformats.org/officeDocument/2006/bibliography"/>
+  </ds:schemaRefs>
+</ds:datastoreItem>
 </file>
</xml_diff>